<commit_message>
NL instructie inhoud fixed
</commit_message>
<xml_diff>
--- a/Communicatie/Blog week 4.docx
+++ b/Communicatie/Blog week 4.docx
@@ -5,35 +5,15 @@
     <w:p>
       <w:pPr>
         <w:pStyle w:val="Kop1"/>
+        <w:rPr>
+          <w:lang w:val="en-US"/>
+        </w:rPr>
       </w:pPr>
       <w:r>
+        <w:rPr>
+          <w:lang w:val="en-US"/>
+        </w:rPr>
         <w:t>Blog week 4</w:t>
-      </w:r>
-    </w:p>
-    <w:p/>
-    <w:p>
-      <w:pPr>
-        <w:rPr>
-          <w:lang w:val="en-US"/>
-        </w:rPr>
-      </w:pPr>
-      <w:r>
-        <w:rPr>
-          <w:lang w:val="en-US"/>
-        </w:rPr>
-        <w:t xml:space="preserve">This blog is the sequel to my previously published blog from week </w:t>
-      </w:r>
-      <w:r>
-        <w:rPr>
-          <w:lang w:val="en-US"/>
-        </w:rPr>
-        <w:t xml:space="preserve">3. </w:t>
-      </w:r>
-      <w:r>
-        <w:rPr>
-          <w:lang w:val="en-US"/>
-        </w:rPr>
-        <w:t>In this blog I will mainly talk about the end of our project.</w:t>
       </w:r>
     </w:p>
     <w:p>
@@ -53,163 +33,19 @@
         <w:rPr>
           <w:lang w:val="en-US"/>
         </w:rPr>
-        <w:t xml:space="preserve">This week we completed the last things of our project such as making product videos and code reviews videos. </w:t>
-      </w:r>
-      <w:r>
-        <w:rPr>
-          <w:lang w:val="en-US"/>
-        </w:rPr>
-        <w:t>A</w:t>
-      </w:r>
-      <w:r>
-        <w:rPr>
-          <w:lang w:val="en-US"/>
-        </w:rPr>
-        <w:t>lso,</w:t>
-      </w:r>
-      <w:r>
-        <w:rPr>
-          <w:lang w:val="en-US"/>
-        </w:rPr>
-        <w:t xml:space="preserve"> we finished the last things in the mobile application</w:t>
-      </w:r>
-      <w:r>
-        <w:rPr>
-          <w:lang w:val="en-US"/>
-        </w:rPr>
-        <w:t xml:space="preserve">. </w:t>
-      </w:r>
-      <w:r>
-        <w:rPr>
-          <w:lang w:val="en-US"/>
-        </w:rPr>
-        <w:t xml:space="preserve">In the mobile application we have made the function that you can put the app in another language. This was not very easy because we made our own system without installing a module </w:t>
-      </w:r>
-      <w:r>
-        <w:rPr>
-          <w:lang w:val="en-US"/>
-        </w:rPr>
-        <w:t>with</w:t>
-      </w:r>
-      <w:r>
-        <w:rPr>
-          <w:lang w:val="en-US"/>
-        </w:rPr>
-        <w:t xml:space="preserve"> node.js</w:t>
-      </w:r>
-      <w:r>
-        <w:rPr>
-          <w:lang w:val="en-US"/>
-        </w:rPr>
-        <w:t>.</w:t>
-      </w:r>
-      <w:r>
-        <w:rPr>
-          <w:lang w:val="en-US"/>
-        </w:rPr>
-        <w:t xml:space="preserve"> </w:t>
-      </w:r>
-      <w:r>
-        <w:rPr>
-          <w:lang w:val="en-US"/>
-        </w:rPr>
-        <w:t>After creating the multilanguage system, the app was ready to be used</w:t>
-      </w:r>
-      <w:r>
-        <w:rPr>
-          <w:lang w:val="en-US"/>
-        </w:rPr>
-        <w:t xml:space="preserve">. </w:t>
-      </w:r>
-      <w:r>
-        <w:t xml:space="preserve">In </w:t>
-      </w:r>
-      <w:proofErr w:type="spellStart"/>
-      <w:r>
-        <w:t>this</w:t>
-      </w:r>
-      <w:proofErr w:type="spellEnd"/>
-      <w:r>
-        <w:t xml:space="preserve"> week we also </w:t>
-      </w:r>
-      <w:proofErr w:type="spellStart"/>
-      <w:r>
-        <w:t>finished</w:t>
-      </w:r>
-      <w:proofErr w:type="spellEnd"/>
-      <w:r>
-        <w:t xml:space="preserve"> </w:t>
-      </w:r>
-      <w:proofErr w:type="spellStart"/>
-      <w:r>
-        <w:t>both</w:t>
-      </w:r>
-      <w:proofErr w:type="spellEnd"/>
-      <w:r>
-        <w:t xml:space="preserve"> </w:t>
-      </w:r>
-      <w:r>
-        <w:t xml:space="preserve">Dutch </w:t>
-      </w:r>
-      <w:proofErr w:type="spellStart"/>
-      <w:r>
-        <w:t>instructions</w:t>
-      </w:r>
-      <w:proofErr w:type="spellEnd"/>
-      <w:r>
-        <w:t xml:space="preserve"> </w:t>
-      </w:r>
-      <w:proofErr w:type="spellStart"/>
-      <w:r>
-        <w:t>and</w:t>
-      </w:r>
-      <w:proofErr w:type="spellEnd"/>
-      <w:r>
-        <w:t xml:space="preserve"> English </w:t>
-      </w:r>
-      <w:proofErr w:type="spellStart"/>
-      <w:r>
-        <w:t>instructions</w:t>
-      </w:r>
-      <w:proofErr w:type="spellEnd"/>
-      <w:r>
-        <w:t xml:space="preserve"> </w:t>
-      </w:r>
-      <w:proofErr w:type="spellStart"/>
-      <w:r>
-        <w:t>for</w:t>
-      </w:r>
-      <w:proofErr w:type="spellEnd"/>
-      <w:r>
-        <w:t xml:space="preserve"> </w:t>
-      </w:r>
-      <w:proofErr w:type="spellStart"/>
-      <w:r>
-        <w:t>the</w:t>
-      </w:r>
-      <w:proofErr w:type="spellEnd"/>
-      <w:r>
-        <w:t xml:space="preserve"> </w:t>
-      </w:r>
-      <w:proofErr w:type="spellStart"/>
-      <w:r>
-        <w:t>exercises</w:t>
-      </w:r>
-      <w:proofErr w:type="spellEnd"/>
-      <w:r>
-        <w:t xml:space="preserve">. </w:t>
-      </w:r>
-      <w:r>
-        <w:rPr>
-          <w:lang w:val="en-US"/>
-        </w:rPr>
-        <w:t>We also delivered the mobile and web application this week and it was also approved right away</w:t>
-      </w:r>
-      <w:r>
-        <w:rPr>
-          <w:lang w:val="en-US"/>
-        </w:rPr>
-        <w:t>.</w:t>
+        <w:t xml:space="preserve">This blog is the sequel to my previously published blog from week </w:t>
+      </w:r>
+      <w:r>
+        <w:rPr>
+          <w:lang w:val="en-US"/>
+        </w:rPr>
+        <w:t xml:space="preserve">3. </w:t>
+      </w:r>
+      <w:r>
+        <w:rPr>
+          <w:lang w:val="en-US"/>
+        </w:rPr>
+        <w:t>In this blog I will mainly talk about the end of our project.</w:t>
       </w:r>
     </w:p>
     <w:p>
@@ -229,16 +65,243 @@
         <w:rPr>
           <w:lang w:val="en-US"/>
         </w:rPr>
+        <w:t xml:space="preserve">This week we completed the last things of our project such as making product videos and code reviews videos. </w:t>
+      </w:r>
+      <w:r>
+        <w:rPr>
+          <w:lang w:val="en-US"/>
+        </w:rPr>
+        <w:t>A</w:t>
+      </w:r>
+      <w:r>
+        <w:rPr>
+          <w:lang w:val="en-US"/>
+        </w:rPr>
+        <w:t>lso,</w:t>
+      </w:r>
+      <w:r>
+        <w:rPr>
+          <w:lang w:val="en-US"/>
+        </w:rPr>
+        <w:t xml:space="preserve"> we finished the last things in the mobile application</w:t>
+      </w:r>
+      <w:r>
+        <w:rPr>
+          <w:lang w:val="en-US"/>
+        </w:rPr>
+        <w:t xml:space="preserve">. </w:t>
+      </w:r>
+      <w:r>
+        <w:rPr>
+          <w:lang w:val="en-US"/>
+        </w:rPr>
+        <w:t xml:space="preserve">In the mobile application we have made the function that you can put the app in another language. This was not very easy because we made our own system without installing a module </w:t>
+      </w:r>
+      <w:r>
+        <w:rPr>
+          <w:lang w:val="en-US"/>
+        </w:rPr>
+        <w:t>with</w:t>
+      </w:r>
+      <w:r>
+        <w:rPr>
+          <w:lang w:val="en-US"/>
+        </w:rPr>
+        <w:t xml:space="preserve"> node.js</w:t>
+      </w:r>
+      <w:r>
+        <w:rPr>
+          <w:lang w:val="en-US"/>
+        </w:rPr>
+        <w:t>.</w:t>
+      </w:r>
+      <w:r>
+        <w:rPr>
+          <w:lang w:val="en-US"/>
+        </w:rPr>
+        <w:t xml:space="preserve"> </w:t>
+      </w:r>
+      <w:r>
+        <w:rPr>
+          <w:lang w:val="en-US"/>
+        </w:rPr>
+        <w:t>After creating the multilanguage system, the app was ready to be used</w:t>
+      </w:r>
+      <w:r>
+        <w:rPr>
+          <w:lang w:val="en-US"/>
+        </w:rPr>
+        <w:t xml:space="preserve">. </w:t>
+      </w:r>
+      <w:r>
+        <w:rPr>
+          <w:lang w:val="en-US"/>
+        </w:rPr>
+        <w:t xml:space="preserve">In this week we also finished both </w:t>
+      </w:r>
+      <w:r>
+        <w:rPr>
+          <w:lang w:val="en-US"/>
+        </w:rPr>
+        <w:t>Dutch instructions</w:t>
+      </w:r>
+      <w:r>
+        <w:rPr>
+          <w:lang w:val="en-US"/>
+        </w:rPr>
+        <w:t xml:space="preserve"> and English instructions for the exercises. </w:t>
+      </w:r>
+      <w:r>
+        <w:rPr>
+          <w:lang w:val="en-US"/>
+        </w:rPr>
+        <w:t>We also delivered the mobile and web application this week and it was also approved right away</w:t>
+      </w:r>
+      <w:r>
+        <w:rPr>
+          <w:lang w:val="en-US"/>
+        </w:rPr>
+        <w:t>.</w:t>
+      </w:r>
+    </w:p>
+    <w:p>
+      <w:pPr>
+        <w:rPr>
+          <w:lang w:val="en-US"/>
+        </w:rPr>
+      </w:pPr>
+    </w:p>
+    <w:p>
+      <w:pPr>
+        <w:pStyle w:val="Kop2"/>
+        <w:rPr>
+          <w:lang w:val="en-US"/>
+        </w:rPr>
+      </w:pPr>
+      <w:r>
+        <w:rPr>
+          <w:lang w:val="en-US"/>
+        </w:rPr>
+        <w:t>Evaluation</w:t>
+      </w:r>
+    </w:p>
+    <w:p>
+      <w:pPr>
+        <w:rPr>
+          <w:lang w:val="en-US"/>
+        </w:rPr>
+      </w:pPr>
+    </w:p>
+    <w:p>
+      <w:pPr>
+        <w:rPr>
+          <w:lang w:val="en-US"/>
+        </w:rPr>
+      </w:pPr>
+      <w:r>
+        <w:rPr>
+          <w:lang w:val="en-US"/>
+        </w:rPr>
+        <w:t xml:space="preserve">When I look back on the project and how we arrived at the </w:t>
+      </w:r>
+      <w:r>
+        <w:rPr>
+          <w:lang w:val="en-US"/>
+        </w:rPr>
+        <w:t>final</w:t>
+      </w:r>
+      <w:r>
+        <w:rPr>
+          <w:lang w:val="en-US"/>
+        </w:rPr>
+        <w:t xml:space="preserve"> product, I am very satisfied with how everything turned out</w:t>
+      </w:r>
+      <w:r>
+        <w:rPr>
+          <w:lang w:val="en-US"/>
+        </w:rPr>
+        <w:t xml:space="preserve">. </w:t>
+      </w:r>
+      <w:r>
+        <w:rPr>
+          <w:lang w:val="en-US"/>
+        </w:rPr>
+        <w:t xml:space="preserve">I thought the communication within our team was excellent. There was good communication with </w:t>
+      </w:r>
+      <w:r>
+        <w:rPr>
+          <w:lang w:val="en-US"/>
+        </w:rPr>
+        <w:t>each other,</w:t>
+      </w:r>
+      <w:r>
+        <w:rPr>
+          <w:lang w:val="en-US"/>
+        </w:rPr>
+        <w:t xml:space="preserve"> and everything was clearly agreed</w:t>
+      </w:r>
+      <w:r>
+        <w:rPr>
+          <w:lang w:val="en-US"/>
+        </w:rPr>
+        <w:t>.</w:t>
+      </w:r>
+      <w:r>
+        <w:rPr>
+          <w:lang w:val="en-US"/>
+        </w:rPr>
+        <w:t xml:space="preserve"> </w:t>
+      </w:r>
+      <w:r>
+        <w:rPr>
+          <w:lang w:val="en-US"/>
+        </w:rPr>
+        <w:t xml:space="preserve">This was all reflected in the progress within the project. We have </w:t>
+      </w:r>
+      <w:r>
+        <w:rPr>
+          <w:lang w:val="en-US"/>
+        </w:rPr>
+        <w:t>always</w:t>
+      </w:r>
+      <w:r>
+        <w:rPr>
+          <w:lang w:val="en-US"/>
+        </w:rPr>
+        <w:t xml:space="preserve"> been ahead of schedule and have not suffered from a lack of time. I think we have all made a very good team. I would like to see this more often in the future</w:t>
+      </w:r>
+      <w:r>
+        <w:rPr>
+          <w:lang w:val="en-US"/>
+        </w:rPr>
+        <w:t>.</w:t>
+      </w:r>
+    </w:p>
+    <w:p>
+      <w:pPr>
+        <w:rPr>
+          <w:lang w:val="en-US"/>
+        </w:rPr>
+      </w:pPr>
+    </w:p>
+    <w:p>
+      <w:pPr>
+        <w:rPr>
+          <w:lang w:val="en-US"/>
+        </w:rPr>
+      </w:pPr>
+      <w:r>
+        <w:rPr>
+          <w:lang w:val="en-US"/>
+        </w:rPr>
         <w:t xml:space="preserve">This was our last blog for this project. Thank you so much for reading our blogs and I hope to see you at our </w:t>
       </w:r>
-      <w:proofErr w:type="gramStart"/>
-      <w:r>
-        <w:rPr>
-          <w:lang w:val="en-US"/>
-        </w:rPr>
-        <w:t>next  projects</w:t>
-      </w:r>
-      <w:proofErr w:type="gramEnd"/>
+      <w:r>
+        <w:rPr>
+          <w:lang w:val="en-US"/>
+        </w:rPr>
+        <w:t xml:space="preserve">next projects. </w:t>
+      </w:r>
     </w:p>
     <w:sectPr>
       <w:pgSz w:w="11906" w:h="16838"/>
@@ -670,6 +733,28 @@
       <w:szCs w:val="32"/>
     </w:rPr>
   </w:style>
+  <w:style w:type="paragraph" w:styleId="Kop2">
+    <w:name w:val="heading 2"/>
+    <w:basedOn w:val="Standaard"/>
+    <w:next w:val="Standaard"/>
+    <w:link w:val="Kop2Char"/>
+    <w:uiPriority w:val="9"/>
+    <w:unhideWhenUsed/>
+    <w:qFormat/>
+    <w:rsid w:val="00635BA4"/>
+    <w:pPr>
+      <w:keepNext/>
+      <w:keepLines/>
+      <w:spacing w:before="40" w:after="0"/>
+      <w:outlineLvl w:val="1"/>
+    </w:pPr>
+    <w:rPr>
+      <w:rFonts w:asciiTheme="majorHAnsi" w:eastAsiaTheme="majorEastAsia" w:hAnsiTheme="majorHAnsi" w:cstheme="majorBidi"/>
+      <w:color w:val="2F5496" w:themeColor="accent1" w:themeShade="BF"/>
+      <w:sz w:val="26"/>
+      <w:szCs w:val="26"/>
+    </w:rPr>
+  </w:style>
   <w:style w:type="character" w:default="1" w:styleId="Standaardalinea-lettertype">
     <w:name w:val="Default Paragraph Font"/>
     <w:uiPriority w:val="1"/>
@@ -708,6 +793,19 @@
       <w:color w:val="2F5496" w:themeColor="accent1" w:themeShade="BF"/>
       <w:sz w:val="32"/>
       <w:szCs w:val="32"/>
+    </w:rPr>
+  </w:style>
+  <w:style w:type="character" w:customStyle="1" w:styleId="Kop2Char">
+    <w:name w:val="Kop 2 Char"/>
+    <w:basedOn w:val="Standaardalinea-lettertype"/>
+    <w:link w:val="Kop2"/>
+    <w:uiPriority w:val="9"/>
+    <w:rsid w:val="00635BA4"/>
+    <w:rPr>
+      <w:rFonts w:asciiTheme="majorHAnsi" w:eastAsiaTheme="majorEastAsia" w:hAnsiTheme="majorHAnsi" w:cstheme="majorBidi"/>
+      <w:color w:val="2F5496" w:themeColor="accent1" w:themeShade="BF"/>
+      <w:sz w:val="26"/>
+      <w:szCs w:val="26"/>
     </w:rPr>
   </w:style>
 </w:styles>

</xml_diff>